<commit_message>
MDAA: Modelo 2, Softmax
</commit_message>
<xml_diff>
--- a/3 Mineria de Datos, Aspectos Avanzados/DeepLearning/DeepLearning.docx
+++ b/3 Mineria de Datos, Aspectos Avanzados/DeepLearning/DeepLearning.docx
@@ -441,8 +441,126 @@
         </w:rPr>
         <w:t xml:space="preserve">La primera puntuación obtenida el 07/03/2017 a las 13:09 ha sido de un 0.96529 para este primer modelo de prueba. </w:t>
       </w:r>
+    </w:p>
+    <w:p>
+      <w:pPr>
+        <w:jc w:val="both"/>
+        <w:rPr>
+          <w:lang w:val="es-ES"/>
+        </w:rPr>
+      </w:pPr>
+    </w:p>
+    <w:p>
+      <w:pPr>
+        <w:pStyle w:val="Ttulo1"/>
+        <w:rPr>
+          <w:lang w:val="es-ES"/>
+        </w:rPr>
+      </w:pPr>
+      <w:r>
+        <w:rPr>
+          <w:lang w:val="es-ES"/>
+        </w:rPr>
+        <w:t>2 Familiarizándome con Tensorflow</w:t>
+      </w:r>
+    </w:p>
+    <w:p>
+      <w:pPr>
+        <w:jc w:val="both"/>
+        <w:rPr>
+          <w:lang w:val="es-ES"/>
+        </w:rPr>
+      </w:pPr>
+      <w:r>
+        <w:rPr>
+          <w:lang w:val="es-ES"/>
+        </w:rPr>
+        <w:t xml:space="preserve">Para comenzar con los primeros pasos en Tensorflow, vamos a seguir el tutorial: </w:t>
+      </w:r>
+      <w:hyperlink r:id="rId6" w:history="1">
+        <w:r>
+          <w:rPr>
+            <w:rStyle w:val="Hipervnculo"/>
+            <w:lang w:val="es-ES"/>
+          </w:rPr>
+          <w:t>https://www.tensorflow.org/get_started/mnist/beginners</w:t>
+        </w:r>
+      </w:hyperlink>
+      <w:r>
+        <w:rPr>
+          <w:lang w:val="es-ES"/>
+        </w:rPr>
+        <w:t xml:space="preserve"> </w:t>
+      </w:r>
+    </w:p>
+    <w:p>
+      <w:pPr>
+        <w:jc w:val="both"/>
+        <w:rPr>
+          <w:lang w:val="es-ES"/>
+        </w:rPr>
+      </w:pPr>
+      <w:r>
+        <w:rPr>
+          <w:lang w:val="es-ES"/>
+        </w:rPr>
+        <w:t xml:space="preserve">Debido a que la descarga de los datos me daba error, he tenido que descargarlos de: </w:t>
+      </w:r>
+    </w:p>
+    <w:p>
+      <w:pPr>
+        <w:jc w:val="both"/>
+        <w:rPr>
+          <w:lang w:val="es-ES"/>
+        </w:rPr>
+      </w:pPr>
+      <w:hyperlink r:id="rId7" w:history="1">
+        <w:r>
+          <w:rPr>
+            <w:rStyle w:val="Hipervnculo"/>
+            <w:lang w:val="es-ES"/>
+          </w:rPr>
+          <w:t>https://web.archive.org/web/20160117040036/http://yann.lecun.com/exdb/mnist/</w:t>
+        </w:r>
+      </w:hyperlink>
+    </w:p>
+    <w:p>
+      <w:pPr>
+        <w:jc w:val="both"/>
+        <w:rPr>
+          <w:lang w:val="es-ES"/>
+        </w:rPr>
+      </w:pPr>
+      <w:r>
+        <w:rPr>
+          <w:lang w:val="es-ES"/>
+        </w:rPr>
+        <w:t>Si ejecutamos el código de 2</w:t>
+      </w:r>
+      <w:r>
+        <w:rPr>
+          <w:lang w:val="es-ES"/>
+        </w:rPr>
+        <w:t>Sofmax.py, el resultado proporcionado para ese conjunto de datos es: 0.9144, pero esta puntuación no es de kaggle.</w:t>
+      </w:r>
       <w:bookmarkStart w:id="0" w:name="_GoBack"/>
       <w:bookmarkEnd w:id="0"/>
+    </w:p>
+    <w:p>
+      <w:pPr>
+        <w:jc w:val="both"/>
+        <w:rPr>
+          <w:lang w:val="es-ES"/>
+        </w:rPr>
+      </w:pPr>
+    </w:p>
+    <w:p>
+      <w:pPr>
+        <w:jc w:val="both"/>
+        <w:rPr>
+          <w:lang w:val="es-ES"/>
+        </w:rPr>
+      </w:pPr>
     </w:p>
     <w:p>
       <w:pPr>

</xml_diff>

<commit_message>
MDAA: SoftmaxKaggle, 2 puntuación obtenida
</commit_message>
<xml_diff>
--- a/3 Mineria de Datos, Aspectos Avanzados/DeepLearning/DeepLearning.docx
+++ b/3 Mineria de Datos, Aspectos Avanzados/DeepLearning/DeepLearning.docx
@@ -39,34 +39,97 @@
         <w:rPr>
           <w:lang w:val="es-ES"/>
         </w:rPr>
-        <w:t>0 Pasos para activar tensorflow</w:t>
-      </w:r>
-    </w:p>
-    <w:p>
-      <w:pPr>
-        <w:rPr>
-          <w:lang w:val="es-ES"/>
-        </w:rPr>
-      </w:pPr>
-      <w:r>
-        <w:rPr>
-          <w:lang w:val="es-ES"/>
-        </w:rPr>
-        <w:t>Para activar tensorflow:</w:t>
-      </w:r>
-    </w:p>
-    <w:p>
-      <w:pPr>
-        <w:rPr>
-          <w:lang w:val="es-ES"/>
-        </w:rPr>
-      </w:pPr>
-      <w:r>
-        <w:rPr>
-          <w:highlight w:val="lightGray"/>
-          <w:lang w:val="es-ES"/>
-        </w:rPr>
-        <w:t>source ~/tensorflow/bin/actívate</w:t>
+        <w:t xml:space="preserve">0 Pasos para activar </w:t>
+      </w:r>
+      <w:proofErr w:type="spellStart"/>
+      <w:r>
+        <w:rPr>
+          <w:lang w:val="es-ES"/>
+        </w:rPr>
+        <w:t>tensorflow</w:t>
+      </w:r>
+      <w:proofErr w:type="spellEnd"/>
+    </w:p>
+    <w:p>
+      <w:pPr>
+        <w:rPr>
+          <w:lang w:val="es-ES"/>
+        </w:rPr>
+      </w:pPr>
+      <w:r>
+        <w:rPr>
+          <w:lang w:val="es-ES"/>
+        </w:rPr>
+        <w:t xml:space="preserve">Para activar </w:t>
+      </w:r>
+      <w:proofErr w:type="spellStart"/>
+      <w:r>
+        <w:rPr>
+          <w:lang w:val="es-ES"/>
+        </w:rPr>
+        <w:t>tensorflow</w:t>
+      </w:r>
+      <w:proofErr w:type="spellEnd"/>
+      <w:r>
+        <w:rPr>
+          <w:lang w:val="es-ES"/>
+        </w:rPr>
+        <w:t>:</w:t>
+      </w:r>
+    </w:p>
+    <w:p>
+      <w:pPr>
+        <w:rPr>
+          <w:lang w:val="es-ES"/>
+        </w:rPr>
+      </w:pPr>
+      <w:proofErr w:type="spellStart"/>
+      <w:r>
+        <w:rPr>
+          <w:highlight w:val="lightGray"/>
+          <w:lang w:val="es-ES"/>
+        </w:rPr>
+        <w:t>source</w:t>
+      </w:r>
+      <w:proofErr w:type="spellEnd"/>
+      <w:r>
+        <w:rPr>
+          <w:highlight w:val="lightGray"/>
+          <w:lang w:val="es-ES"/>
+        </w:rPr>
+        <w:t xml:space="preserve"> ~/</w:t>
+      </w:r>
+      <w:proofErr w:type="spellStart"/>
+      <w:r>
+        <w:rPr>
+          <w:highlight w:val="lightGray"/>
+          <w:lang w:val="es-ES"/>
+        </w:rPr>
+        <w:t>tensorflow</w:t>
+      </w:r>
+      <w:proofErr w:type="spellEnd"/>
+      <w:r>
+        <w:rPr>
+          <w:highlight w:val="lightGray"/>
+          <w:lang w:val="es-ES"/>
+        </w:rPr>
+        <w:t>/</w:t>
+      </w:r>
+      <w:proofErr w:type="spellStart"/>
+      <w:r>
+        <w:rPr>
+          <w:highlight w:val="lightGray"/>
+          <w:lang w:val="es-ES"/>
+        </w:rPr>
+        <w:t>bin</w:t>
+      </w:r>
+      <w:proofErr w:type="spellEnd"/>
+      <w:r>
+        <w:rPr>
+          <w:highlight w:val="lightGray"/>
+          <w:lang w:val="es-ES"/>
+        </w:rPr>
+        <w:t>/actívate</w:t>
       </w:r>
     </w:p>
     <w:p>
@@ -88,26 +151,158 @@
           <w:lang w:val="es-ES"/>
         </w:rPr>
       </w:pPr>
-      <w:r>
-        <w:rPr>
-          <w:highlight w:val="lightGray"/>
-          <w:lang w:val="es-ES"/>
-        </w:rPr>
-        <w:t>python -c 'im</w:t>
-      </w:r>
-      <w:r>
-        <w:rPr>
-          <w:highlight w:val="lightGray"/>
-          <w:lang w:val="es-ES"/>
-        </w:rPr>
-        <w:t xml:space="preserve">port os; import inspect; import </w:t>
-      </w:r>
-      <w:r>
-        <w:rPr>
-          <w:highlight w:val="lightGray"/>
-          <w:lang w:val="es-ES"/>
-        </w:rPr>
-        <w:t>tensorflow;print(os.path.dirname(inspect.getfile(tensorflow)))'</w:t>
+      <w:proofErr w:type="spellStart"/>
+      <w:r>
+        <w:rPr>
+          <w:highlight w:val="lightGray"/>
+          <w:lang w:val="es-ES"/>
+        </w:rPr>
+        <w:t>python</w:t>
+      </w:r>
+      <w:proofErr w:type="spellEnd"/>
+      <w:r>
+        <w:rPr>
+          <w:highlight w:val="lightGray"/>
+          <w:lang w:val="es-ES"/>
+        </w:rPr>
+        <w:t xml:space="preserve"> -c '</w:t>
+      </w:r>
+      <w:proofErr w:type="spellStart"/>
+      <w:r>
+        <w:rPr>
+          <w:highlight w:val="lightGray"/>
+          <w:lang w:val="es-ES"/>
+        </w:rPr>
+        <w:t>im</w:t>
+      </w:r>
+      <w:r>
+        <w:rPr>
+          <w:highlight w:val="lightGray"/>
+          <w:lang w:val="es-ES"/>
+        </w:rPr>
+        <w:t>port</w:t>
+      </w:r>
+      <w:proofErr w:type="spellEnd"/>
+      <w:r>
+        <w:rPr>
+          <w:highlight w:val="lightGray"/>
+          <w:lang w:val="es-ES"/>
+        </w:rPr>
+        <w:t xml:space="preserve"> os; </w:t>
+      </w:r>
+      <w:proofErr w:type="spellStart"/>
+      <w:r>
+        <w:rPr>
+          <w:highlight w:val="lightGray"/>
+          <w:lang w:val="es-ES"/>
+        </w:rPr>
+        <w:t>import</w:t>
+      </w:r>
+      <w:proofErr w:type="spellEnd"/>
+      <w:r>
+        <w:rPr>
+          <w:highlight w:val="lightGray"/>
+          <w:lang w:val="es-ES"/>
+        </w:rPr>
+        <w:t xml:space="preserve"> </w:t>
+      </w:r>
+      <w:proofErr w:type="spellStart"/>
+      <w:r>
+        <w:rPr>
+          <w:highlight w:val="lightGray"/>
+          <w:lang w:val="es-ES"/>
+        </w:rPr>
+        <w:t>inspect</w:t>
+      </w:r>
+      <w:proofErr w:type="spellEnd"/>
+      <w:r>
+        <w:rPr>
+          <w:highlight w:val="lightGray"/>
+          <w:lang w:val="es-ES"/>
+        </w:rPr>
+        <w:t xml:space="preserve">; </w:t>
+      </w:r>
+      <w:proofErr w:type="spellStart"/>
+      <w:r>
+        <w:rPr>
+          <w:highlight w:val="lightGray"/>
+          <w:lang w:val="es-ES"/>
+        </w:rPr>
+        <w:t>import</w:t>
+      </w:r>
+      <w:proofErr w:type="spellEnd"/>
+      <w:r>
+        <w:rPr>
+          <w:highlight w:val="lightGray"/>
+          <w:lang w:val="es-ES"/>
+        </w:rPr>
+        <w:t xml:space="preserve"> </w:t>
+      </w:r>
+      <w:proofErr w:type="spellStart"/>
+      <w:proofErr w:type="gramStart"/>
+      <w:r>
+        <w:rPr>
+          <w:highlight w:val="lightGray"/>
+          <w:lang w:val="es-ES"/>
+        </w:rPr>
+        <w:t>tensorflow;print</w:t>
+      </w:r>
+      <w:proofErr w:type="spellEnd"/>
+      <w:proofErr w:type="gramEnd"/>
+      <w:r>
+        <w:rPr>
+          <w:highlight w:val="lightGray"/>
+          <w:lang w:val="es-ES"/>
+        </w:rPr>
+        <w:t>(</w:t>
+      </w:r>
+      <w:proofErr w:type="spellStart"/>
+      <w:r>
+        <w:rPr>
+          <w:highlight w:val="lightGray"/>
+          <w:lang w:val="es-ES"/>
+        </w:rPr>
+        <w:t>os.path.dirname</w:t>
+      </w:r>
+      <w:proofErr w:type="spellEnd"/>
+      <w:r>
+        <w:rPr>
+          <w:highlight w:val="lightGray"/>
+          <w:lang w:val="es-ES"/>
+        </w:rPr>
+        <w:t>(</w:t>
+      </w:r>
+      <w:proofErr w:type="spellStart"/>
+      <w:r>
+        <w:rPr>
+          <w:highlight w:val="lightGray"/>
+          <w:lang w:val="es-ES"/>
+        </w:rPr>
+        <w:t>inspect.getfile</w:t>
+      </w:r>
+      <w:proofErr w:type="spellEnd"/>
+      <w:r>
+        <w:rPr>
+          <w:highlight w:val="lightGray"/>
+          <w:lang w:val="es-ES"/>
+        </w:rPr>
+        <w:t>(</w:t>
+      </w:r>
+      <w:proofErr w:type="spellStart"/>
+      <w:r>
+        <w:rPr>
+          <w:highlight w:val="lightGray"/>
+          <w:lang w:val="es-ES"/>
+        </w:rPr>
+        <w:t>tensorflow</w:t>
+      </w:r>
+      <w:proofErr w:type="spellEnd"/>
+      <w:r>
+        <w:rPr>
+          <w:highlight w:val="lightGray"/>
+          <w:lang w:val="es-ES"/>
+        </w:rPr>
+        <w:t>)))'</w:t>
       </w:r>
     </w:p>
     <w:p>
@@ -195,55 +390,203 @@
         <w:rPr>
           <w:lang w:val="es-ES"/>
         </w:rPr>
-        <w:t>(Como actualmente tengo instalado tensorflow 1, no funciona así)</w:t>
-      </w:r>
-    </w:p>
-    <w:p>
-      <w:pPr>
-        <w:rPr>
-          <w:lang w:val="es-ES"/>
-        </w:rPr>
-      </w:pPr>
-      <w:r>
-        <w:rPr>
-          <w:lang w:val="es-ES"/>
-        </w:rPr>
-        <w:t>Para saber la versión de tensorflow:</w:t>
-      </w:r>
-    </w:p>
-    <w:p>
-      <w:pPr>
-        <w:rPr>
-          <w:lang w:val="es-ES"/>
-        </w:rPr>
-      </w:pPr>
-      <w:r>
-        <w:rPr>
-          <w:highlight w:val="lightGray"/>
-          <w:lang w:val="es-ES"/>
-        </w:rPr>
-        <w:t>python3 -c 'import tensorflow as tf; print(tf.__version__)'</w:t>
-      </w:r>
-    </w:p>
-    <w:p>
-      <w:pPr>
-        <w:rPr>
-          <w:lang w:val="es-ES"/>
-        </w:rPr>
-      </w:pPr>
-      <w:r>
-        <w:rPr>
-          <w:lang w:val="es-ES"/>
-        </w:rPr>
-        <w:t>Para desactivar tensorflow:</w:t>
-      </w:r>
-    </w:p>
-    <w:p>
-      <w:pPr>
-        <w:rPr>
-          <w:lang w:val="es-ES"/>
-        </w:rPr>
-      </w:pPr>
+        <w:t xml:space="preserve">(Como actualmente tengo instalado </w:t>
+      </w:r>
+      <w:proofErr w:type="spellStart"/>
+      <w:r>
+        <w:rPr>
+          <w:lang w:val="es-ES"/>
+        </w:rPr>
+        <w:t>tensorflow</w:t>
+      </w:r>
+      <w:proofErr w:type="spellEnd"/>
+      <w:r>
+        <w:rPr>
+          <w:lang w:val="es-ES"/>
+        </w:rPr>
+        <w:t xml:space="preserve"> 1, no funciona así)</w:t>
+      </w:r>
+    </w:p>
+    <w:p>
+      <w:pPr>
+        <w:rPr>
+          <w:lang w:val="es-ES"/>
+        </w:rPr>
+      </w:pPr>
+      <w:r>
+        <w:rPr>
+          <w:lang w:val="es-ES"/>
+        </w:rPr>
+        <w:t xml:space="preserve">Para saber la versión de </w:t>
+      </w:r>
+      <w:proofErr w:type="spellStart"/>
+      <w:r>
+        <w:rPr>
+          <w:lang w:val="es-ES"/>
+        </w:rPr>
+        <w:t>tensorflow</w:t>
+      </w:r>
+      <w:proofErr w:type="spellEnd"/>
+      <w:r>
+        <w:rPr>
+          <w:lang w:val="es-ES"/>
+        </w:rPr>
+        <w:t>:</w:t>
+      </w:r>
+    </w:p>
+    <w:p>
+      <w:pPr>
+        <w:rPr>
+          <w:lang w:val="es-ES"/>
+        </w:rPr>
+      </w:pPr>
+      <w:r>
+        <w:rPr>
+          <w:highlight w:val="lightGray"/>
+          <w:lang w:val="es-ES"/>
+        </w:rPr>
+        <w:t>python3 -c '</w:t>
+      </w:r>
+      <w:proofErr w:type="spellStart"/>
+      <w:r>
+        <w:rPr>
+          <w:highlight w:val="lightGray"/>
+          <w:lang w:val="es-ES"/>
+        </w:rPr>
+        <w:t>import</w:t>
+      </w:r>
+      <w:proofErr w:type="spellEnd"/>
+      <w:r>
+        <w:rPr>
+          <w:highlight w:val="lightGray"/>
+          <w:lang w:val="es-ES"/>
+        </w:rPr>
+        <w:t xml:space="preserve"> </w:t>
+      </w:r>
+      <w:proofErr w:type="spellStart"/>
+      <w:r>
+        <w:rPr>
+          <w:highlight w:val="lightGray"/>
+          <w:lang w:val="es-ES"/>
+        </w:rPr>
+        <w:t>tensorflow</w:t>
+      </w:r>
+      <w:proofErr w:type="spellEnd"/>
+      <w:r>
+        <w:rPr>
+          <w:highlight w:val="lightGray"/>
+          <w:lang w:val="es-ES"/>
+        </w:rPr>
+        <w:t xml:space="preserve"> as </w:t>
+      </w:r>
+      <w:proofErr w:type="spellStart"/>
+      <w:r>
+        <w:rPr>
+          <w:highlight w:val="lightGray"/>
+          <w:lang w:val="es-ES"/>
+        </w:rPr>
+        <w:t>tf</w:t>
+      </w:r>
+      <w:proofErr w:type="spellEnd"/>
+      <w:r>
+        <w:rPr>
+          <w:highlight w:val="lightGray"/>
+          <w:lang w:val="es-ES"/>
+        </w:rPr>
+        <w:t xml:space="preserve">; </w:t>
+      </w:r>
+      <w:proofErr w:type="spellStart"/>
+      <w:r>
+        <w:rPr>
+          <w:highlight w:val="lightGray"/>
+          <w:lang w:val="es-ES"/>
+        </w:rPr>
+        <w:t>print</w:t>
+      </w:r>
+      <w:proofErr w:type="spellEnd"/>
+      <w:r>
+        <w:rPr>
+          <w:highlight w:val="lightGray"/>
+          <w:lang w:val="es-ES"/>
+        </w:rPr>
+        <w:t>(</w:t>
+      </w:r>
+      <w:proofErr w:type="spellStart"/>
+      <w:proofErr w:type="gramStart"/>
+      <w:r>
+        <w:rPr>
+          <w:highlight w:val="lightGray"/>
+          <w:lang w:val="es-ES"/>
+        </w:rPr>
+        <w:t>tf</w:t>
+      </w:r>
+      <w:proofErr w:type="spellEnd"/>
+      <w:r>
+        <w:rPr>
+          <w:highlight w:val="lightGray"/>
+          <w:lang w:val="es-ES"/>
+        </w:rPr>
+        <w:t>._</w:t>
+      </w:r>
+      <w:proofErr w:type="gramEnd"/>
+      <w:r>
+        <w:rPr>
+          <w:highlight w:val="lightGray"/>
+          <w:lang w:val="es-ES"/>
+        </w:rPr>
+        <w:t>_</w:t>
+      </w:r>
+      <w:proofErr w:type="spellStart"/>
+      <w:r>
+        <w:rPr>
+          <w:highlight w:val="lightGray"/>
+          <w:lang w:val="es-ES"/>
+        </w:rPr>
+        <w:t>version</w:t>
+      </w:r>
+      <w:proofErr w:type="spellEnd"/>
+      <w:r>
+        <w:rPr>
+          <w:highlight w:val="lightGray"/>
+          <w:lang w:val="es-ES"/>
+        </w:rPr>
+        <w:t>__)'</w:t>
+      </w:r>
+    </w:p>
+    <w:p>
+      <w:pPr>
+        <w:rPr>
+          <w:lang w:val="es-ES"/>
+        </w:rPr>
+      </w:pPr>
+      <w:r>
+        <w:rPr>
+          <w:lang w:val="es-ES"/>
+        </w:rPr>
+        <w:t xml:space="preserve">Para desactivar </w:t>
+      </w:r>
+      <w:proofErr w:type="spellStart"/>
+      <w:r>
+        <w:rPr>
+          <w:lang w:val="es-ES"/>
+        </w:rPr>
+        <w:t>tensorflow</w:t>
+      </w:r>
+      <w:proofErr w:type="spellEnd"/>
+      <w:r>
+        <w:rPr>
+          <w:lang w:val="es-ES"/>
+        </w:rPr>
+        <w:t>:</w:t>
+      </w:r>
+    </w:p>
+    <w:p>
+      <w:pPr>
+        <w:rPr>
+          <w:lang w:val="es-ES"/>
+        </w:rPr>
+      </w:pPr>
+      <w:proofErr w:type="spellStart"/>
       <w:r>
         <w:rPr>
           <w:highlight w:val="lightGray"/>
@@ -251,6 +594,7 @@
         </w:rPr>
         <w:t>deactivate</w:t>
       </w:r>
+      <w:proofErr w:type="spellEnd"/>
     </w:p>
     <w:p>
       <w:pPr>
@@ -543,16 +887,215 @@
         </w:rPr>
         <w:t>Sofmax.py, el resultado proporcionado para ese conjunto de datos es: 0.9144, pero esta puntuación no es de kaggle.</w:t>
       </w:r>
+    </w:p>
+    <w:p>
+      <w:pPr>
+        <w:jc w:val="both"/>
+        <w:rPr>
+          <w:lang w:val="es-ES"/>
+        </w:rPr>
+      </w:pPr>
+      <w:r>
+        <w:rPr>
+          <w:lang w:val="es-ES"/>
+        </w:rPr>
+        <w:t xml:space="preserve">Lo siguiente que he realizado ha sido realizar este mismo método, pero con los </w:t>
+      </w:r>
+      <w:proofErr w:type="spellStart"/>
+      <w:r>
+        <w:rPr>
+          <w:lang w:val="es-ES"/>
+        </w:rPr>
+        <w:t>datasets</w:t>
+      </w:r>
+      <w:proofErr w:type="spellEnd"/>
+      <w:r>
+        <w:rPr>
+          <w:lang w:val="es-ES"/>
+        </w:rPr>
+        <w:t xml:space="preserve"> proporcionados por kaggle para la competición. Por lo tanto, he obtenido la siguiente puntuación.</w:t>
+      </w:r>
+      <w:r>
+        <w:rPr>
+          <w:lang w:val="es-ES"/>
+        </w:rPr>
+        <w:t xml:space="preserve"> Primero la posición actual, ya que hace 14 días que no he subido nada:</w:t>
+      </w:r>
+    </w:p>
+    <w:p>
+      <w:pPr>
+        <w:jc w:val="both"/>
+        <w:rPr>
+          <w:lang w:val="es-ES"/>
+        </w:rPr>
+      </w:pPr>
+      <w:r>
+        <w:rPr>
+          <w:noProof/>
+          <w:lang w:eastAsia="es-ES_tradnl"/>
+        </w:rPr>
+        <w:lastRenderedPageBreak/>
+        <w:drawing>
+          <wp:inline distT="0" distB="0" distL="0" distR="0" wp14:anchorId="28D96030" wp14:editId="0CECCA18">
+            <wp:extent cx="5398770" cy="321310"/>
+            <wp:effectExtent l="0" t="0" r="11430" b="8890"/>
+            <wp:docPr id="2" name="Imagen 2" descr="puntuaciones/1RandomForest2.png"/>
+            <wp:cNvGraphicFramePr>
+              <a:graphicFrameLocks xmlns:a="http://schemas.openxmlformats.org/drawingml/2006/main" noChangeAspect="1"/>
+            </wp:cNvGraphicFramePr>
+            <a:graphic xmlns:a="http://schemas.openxmlformats.org/drawingml/2006/main">
+              <a:graphicData uri="http://schemas.openxmlformats.org/drawingml/2006/picture">
+                <pic:pic xmlns:pic="http://schemas.openxmlformats.org/drawingml/2006/picture">
+                  <pic:nvPicPr>
+                    <pic:cNvPr id="0" name="Picture 1" descr="puntuaciones/1RandomForest2.png"/>
+                    <pic:cNvPicPr>
+                      <a:picLocks noChangeAspect="1" noChangeArrowheads="1"/>
+                    </pic:cNvPicPr>
+                  </pic:nvPicPr>
+                  <pic:blipFill>
+                    <a:blip r:embed="rId8">
+                      <a:extLst>
+                        <a:ext uri="{28A0092B-C50C-407E-A947-70E740481C1C}">
+                          <a14:useLocalDpi xmlns:a14="http://schemas.microsoft.com/office/drawing/2010/main" val="0"/>
+                        </a:ext>
+                      </a:extLst>
+                    </a:blip>
+                    <a:srcRect/>
+                    <a:stretch>
+                      <a:fillRect/>
+                    </a:stretch>
+                  </pic:blipFill>
+                  <pic:spPr bwMode="auto">
+                    <a:xfrm>
+                      <a:off x="0" y="0"/>
+                      <a:ext cx="5398770" cy="321310"/>
+                    </a:xfrm>
+                    <a:prstGeom prst="rect">
+                      <a:avLst/>
+                    </a:prstGeom>
+                    <a:noFill/>
+                    <a:ln>
+                      <a:noFill/>
+                    </a:ln>
+                  </pic:spPr>
+                </pic:pic>
+              </a:graphicData>
+            </a:graphic>
+          </wp:inline>
+        </w:drawing>
+      </w:r>
+    </w:p>
+    <w:p>
+      <w:pPr>
+        <w:jc w:val="both"/>
+        <w:rPr>
+          <w:lang w:val="es-ES"/>
+        </w:rPr>
+      </w:pPr>
+      <w:r>
+        <w:rPr>
+          <w:lang w:val="es-ES"/>
+        </w:rPr>
+        <w:t>Ahora la posición nueva con el nuevo modelo:</w:t>
+      </w:r>
+    </w:p>
+    <w:p>
+      <w:pPr>
+        <w:jc w:val="both"/>
+        <w:rPr>
+          <w:lang w:val="es-ES"/>
+        </w:rPr>
+      </w:pPr>
+      <w:r>
+        <w:rPr>
+          <w:noProof/>
+          <w:lang w:eastAsia="es-ES_tradnl"/>
+        </w:rPr>
+        <w:drawing>
+          <wp:inline distT="0" distB="0" distL="0" distR="0" wp14:anchorId="0CC2BE00" wp14:editId="67706E9A">
+            <wp:extent cx="5389245" cy="817245"/>
+            <wp:effectExtent l="0" t="0" r="0" b="0"/>
+            <wp:docPr id="3" name="Imagen 3" descr="puntuaciones/2SoftmaxKaggle.png"/>
+            <wp:cNvGraphicFramePr>
+              <a:graphicFrameLocks xmlns:a="http://schemas.openxmlformats.org/drawingml/2006/main" noChangeAspect="1"/>
+            </wp:cNvGraphicFramePr>
+            <a:graphic xmlns:a="http://schemas.openxmlformats.org/drawingml/2006/main">
+              <a:graphicData uri="http://schemas.openxmlformats.org/drawingml/2006/picture">
+                <pic:pic xmlns:pic="http://schemas.openxmlformats.org/drawingml/2006/picture">
+                  <pic:nvPicPr>
+                    <pic:cNvPr id="0" name="Picture 2" descr="puntuaciones/2SoftmaxKaggle.png"/>
+                    <pic:cNvPicPr>
+                      <a:picLocks noChangeAspect="1" noChangeArrowheads="1"/>
+                    </pic:cNvPicPr>
+                  </pic:nvPicPr>
+                  <pic:blipFill>
+                    <a:blip r:embed="rId9">
+                      <a:extLst>
+                        <a:ext uri="{28A0092B-C50C-407E-A947-70E740481C1C}">
+                          <a14:useLocalDpi xmlns:a14="http://schemas.microsoft.com/office/drawing/2010/main" val="0"/>
+                        </a:ext>
+                      </a:extLst>
+                    </a:blip>
+                    <a:srcRect/>
+                    <a:stretch>
+                      <a:fillRect/>
+                    </a:stretch>
+                  </pic:blipFill>
+                  <pic:spPr bwMode="auto">
+                    <a:xfrm>
+                      <a:off x="0" y="0"/>
+                      <a:ext cx="5389245" cy="817245"/>
+                    </a:xfrm>
+                    <a:prstGeom prst="rect">
+                      <a:avLst/>
+                    </a:prstGeom>
+                    <a:noFill/>
+                    <a:ln>
+                      <a:noFill/>
+                    </a:ln>
+                  </pic:spPr>
+                </pic:pic>
+              </a:graphicData>
+            </a:graphic>
+          </wp:inline>
+        </w:drawing>
+      </w:r>
+    </w:p>
+    <w:p>
+      <w:pPr>
+        <w:jc w:val="both"/>
+        <w:rPr>
+          <w:lang w:val="es-ES"/>
+        </w:rPr>
+      </w:pPr>
+      <w:r>
+        <w:rPr>
+          <w:lang w:val="es-ES"/>
+        </w:rPr>
+        <w:t xml:space="preserve">Como era de esperar y el </w:t>
+      </w:r>
+      <w:proofErr w:type="spellStart"/>
+      <w:r>
+        <w:rPr>
+          <w:lang w:val="es-ES"/>
+        </w:rPr>
+        <w:t>accur</w:t>
+      </w:r>
       <w:bookmarkStart w:id="0" w:name="_GoBack"/>
       <w:bookmarkEnd w:id="0"/>
-    </w:p>
-    <w:p>
-      <w:pPr>
-        <w:jc w:val="both"/>
-        <w:rPr>
-          <w:lang w:val="es-ES"/>
-        </w:rPr>
-      </w:pPr>
+      <w:r>
+        <w:rPr>
+          <w:lang w:val="es-ES"/>
+        </w:rPr>
+        <w:t>acy</w:t>
+      </w:r>
+      <w:proofErr w:type="spellEnd"/>
+      <w:r>
+        <w:rPr>
+          <w:lang w:val="es-ES"/>
+        </w:rPr>
+        <w:t xml:space="preserve"> nos adelantaba, hemos obtenido una puntuación peor. Sigamos con el siguiente paso.</w:t>
+      </w:r>
     </w:p>
     <w:p>
       <w:pPr>

</xml_diff>

<commit_message>
MDAA: Priera red neuronal CNN
</commit_message>
<xml_diff>
--- a/3 Mineria de Datos, Aspectos Avanzados/DeepLearning/DeepLearning.docx
+++ b/3 Mineria de Datos, Aspectos Avanzados/DeepLearning/DeepLearning.docx
@@ -1079,31 +1079,106 @@
         <w:rPr>
           <w:lang w:val="es-ES"/>
         </w:rPr>
-        <w:t>accur</w:t>
-      </w:r>
+        <w:t>accuracy</w:t>
+      </w:r>
+      <w:proofErr w:type="spellEnd"/>
+      <w:r>
+        <w:rPr>
+          <w:lang w:val="es-ES"/>
+        </w:rPr>
+        <w:t xml:space="preserve"> nos adelantaba, hemos obtenido una puntuación peor. Sigamos con el siguiente paso.</w:t>
+      </w:r>
+    </w:p>
+    <w:p>
+      <w:pPr>
+        <w:jc w:val="both"/>
+        <w:rPr>
+          <w:lang w:val="es-ES"/>
+        </w:rPr>
+      </w:pPr>
+    </w:p>
+    <w:p>
+      <w:pPr>
+        <w:pStyle w:val="Ttulo1"/>
+        <w:rPr>
+          <w:lang w:val="es-ES"/>
+        </w:rPr>
+      </w:pPr>
+      <w:r>
+        <w:rPr>
+          <w:lang w:val="es-ES"/>
+        </w:rPr>
+        <w:t xml:space="preserve">3 Primera Red Neuronal con </w:t>
+      </w:r>
+      <w:proofErr w:type="spellStart"/>
+      <w:r>
+        <w:rPr>
+          <w:lang w:val="es-ES"/>
+        </w:rPr>
+        <w:t>TensorFlow</w:t>
+      </w:r>
+      <w:proofErr w:type="spellEnd"/>
+    </w:p>
+    <w:p>
+      <w:pPr>
+        <w:jc w:val="both"/>
+        <w:rPr>
+          <w:lang w:val="es-ES"/>
+        </w:rPr>
+      </w:pPr>
+      <w:r>
+        <w:rPr>
+          <w:lang w:val="es-ES"/>
+        </w:rPr>
+        <w:t xml:space="preserve">Con ayuda del tutorial de </w:t>
+      </w:r>
+      <w:proofErr w:type="spellStart"/>
+      <w:r>
+        <w:rPr>
+          <w:lang w:val="es-ES"/>
+        </w:rPr>
+        <w:t>TensorFlow</w:t>
+      </w:r>
+      <w:proofErr w:type="spellEnd"/>
+      <w:r>
+        <w:rPr>
+          <w:lang w:val="es-ES"/>
+        </w:rPr>
+        <w:t xml:space="preserve"> he conseguido hacer la primera red neuronal:</w:t>
+      </w:r>
+    </w:p>
+    <w:p>
+      <w:pPr>
+        <w:jc w:val="both"/>
+        <w:rPr>
+          <w:lang w:val="es-ES"/>
+        </w:rPr>
+      </w:pPr>
+      <w:hyperlink r:id="rId10" w:history="1">
+        <w:r>
+          <w:rPr>
+            <w:rStyle w:val="Hipervnculo"/>
+            <w:lang w:val="es-ES"/>
+          </w:rPr>
+          <w:t>https://www.tensorflow.org/get_started/mnist/pros</w:t>
+        </w:r>
+      </w:hyperlink>
+      <w:r>
+        <w:rPr>
+          <w:lang w:val="es-ES"/>
+        </w:rPr>
+        <w:t xml:space="preserve"> </w:t>
+      </w:r>
+    </w:p>
+    <w:p>
+      <w:pPr>
+        <w:jc w:val="both"/>
+        <w:rPr>
+          <w:lang w:val="es-ES"/>
+        </w:rPr>
+      </w:pPr>
       <w:bookmarkStart w:id="0" w:name="_GoBack"/>
       <w:bookmarkEnd w:id="0"/>
-      <w:r>
-        <w:rPr>
-          <w:lang w:val="es-ES"/>
-        </w:rPr>
-        <w:t>acy</w:t>
-      </w:r>
-      <w:proofErr w:type="spellEnd"/>
-      <w:r>
-        <w:rPr>
-          <w:lang w:val="es-ES"/>
-        </w:rPr>
-        <w:t xml:space="preserve"> nos adelantaba, hemos obtenido una puntuación peor. Sigamos con el siguiente paso.</w:t>
-      </w:r>
-    </w:p>
-    <w:p>
-      <w:pPr>
-        <w:jc w:val="both"/>
-        <w:rPr>
-          <w:lang w:val="es-ES"/>
-        </w:rPr>
-      </w:pPr>
     </w:p>
     <w:p>
       <w:pPr>

</xml_diff>

<commit_message>
MDAA: Primera red neuronal CNN realizada para MNIST
</commit_message>
<xml_diff>
--- a/3 Mineria de Datos, Aspectos Avanzados/DeepLearning/DeepLearning.docx
+++ b/3 Mineria de Datos, Aspectos Avanzados/DeepLearning/DeepLearning.docx
@@ -39,562 +39,218 @@
         <w:rPr>
           <w:lang w:val="es-ES"/>
         </w:rPr>
-        <w:t xml:space="preserve">0 Pasos para activar </w:t>
-      </w:r>
-      <w:proofErr w:type="spellStart"/>
-      <w:r>
-        <w:rPr>
-          <w:lang w:val="es-ES"/>
-        </w:rPr>
-        <w:t>tensorflow</w:t>
-      </w:r>
-      <w:proofErr w:type="spellEnd"/>
-    </w:p>
-    <w:p>
-      <w:pPr>
-        <w:rPr>
-          <w:lang w:val="es-ES"/>
-        </w:rPr>
-      </w:pPr>
-      <w:r>
-        <w:rPr>
-          <w:lang w:val="es-ES"/>
-        </w:rPr>
-        <w:t xml:space="preserve">Para activar </w:t>
-      </w:r>
-      <w:proofErr w:type="spellStart"/>
-      <w:r>
-        <w:rPr>
-          <w:lang w:val="es-ES"/>
-        </w:rPr>
-        <w:t>tensorflow</w:t>
-      </w:r>
-      <w:proofErr w:type="spellEnd"/>
-      <w:r>
-        <w:rPr>
-          <w:lang w:val="es-ES"/>
-        </w:rPr>
-        <w:t>:</w:t>
-      </w:r>
-    </w:p>
-    <w:p>
-      <w:pPr>
-        <w:rPr>
-          <w:lang w:val="es-ES"/>
-        </w:rPr>
-      </w:pPr>
-      <w:proofErr w:type="spellStart"/>
+        <w:t>0 Pasos para activar tensorflow</w:t>
+      </w:r>
+    </w:p>
+    <w:p>
+      <w:pPr>
+        <w:rPr>
+          <w:lang w:val="es-ES"/>
+        </w:rPr>
+      </w:pPr>
+      <w:r>
+        <w:rPr>
+          <w:lang w:val="es-ES"/>
+        </w:rPr>
+        <w:t>Para activar tensorflow:</w:t>
+      </w:r>
+    </w:p>
+    <w:p>
+      <w:pPr>
+        <w:rPr>
+          <w:lang w:val="es-ES"/>
+        </w:rPr>
+      </w:pPr>
       <w:r>
         <w:rPr>
           <w:highlight w:val="lightGray"/>
           <w:lang w:val="es-ES"/>
         </w:rPr>
-        <w:t>source</w:t>
-      </w:r>
-      <w:proofErr w:type="spellEnd"/>
+        <w:t>source ~/tensorflow/bin/actívate</w:t>
+      </w:r>
+    </w:p>
+    <w:p>
+      <w:pPr>
+        <w:rPr>
+          <w:lang w:val="es-ES"/>
+        </w:rPr>
+      </w:pPr>
+      <w:r>
+        <w:rPr>
+          <w:lang w:val="es-ES"/>
+        </w:rPr>
+        <w:t>Para ver la ubicación en la que está:</w:t>
+      </w:r>
+    </w:p>
+    <w:p>
+      <w:pPr>
+        <w:rPr>
+          <w:lang w:val="es-ES"/>
+        </w:rPr>
+      </w:pPr>
       <w:r>
         <w:rPr>
           <w:highlight w:val="lightGray"/>
           <w:lang w:val="es-ES"/>
         </w:rPr>
-        <w:t xml:space="preserve"> ~/</w:t>
-      </w:r>
-      <w:proofErr w:type="spellStart"/>
+        <w:t>python -c 'im</w:t>
+      </w:r>
       <w:r>
         <w:rPr>
           <w:highlight w:val="lightGray"/>
           <w:lang w:val="es-ES"/>
         </w:rPr>
-        <w:t>tensorflow</w:t>
-      </w:r>
-      <w:proofErr w:type="spellEnd"/>
+        <w:t xml:space="preserve">port os; import inspect; import </w:t>
+      </w:r>
       <w:r>
         <w:rPr>
           <w:highlight w:val="lightGray"/>
           <w:lang w:val="es-ES"/>
         </w:rPr>
-        <w:t>/</w:t>
-      </w:r>
-      <w:proofErr w:type="spellStart"/>
+        <w:t>tensorflow;print(os.path.dirname(inspect.getfile(tensorflow)))'</w:t>
+      </w:r>
+    </w:p>
+    <w:p>
+      <w:pPr>
+        <w:rPr>
+          <w:lang w:val="es-ES"/>
+        </w:rPr>
+      </w:pPr>
+      <w:r>
+        <w:rPr>
+          <w:lang w:val="es-ES"/>
+        </w:rPr>
+        <w:t>Nos vamos al directorio indicado:</w:t>
+      </w:r>
+    </w:p>
+    <w:p>
+      <w:pPr>
+        <w:rPr>
+          <w:lang w:val="es-ES"/>
+        </w:rPr>
+      </w:pPr>
       <w:r>
         <w:rPr>
           <w:highlight w:val="lightGray"/>
           <w:lang w:val="es-ES"/>
         </w:rPr>
-        <w:t>bin</w:t>
-      </w:r>
-      <w:proofErr w:type="spellEnd"/>
+        <w:t>cd /Users/herpefran92/tensorflow/lib/python3.5/site-packages/tensorflow</w:t>
+      </w:r>
+    </w:p>
+    <w:p>
+      <w:pPr>
+        <w:rPr>
+          <w:lang w:val="es-ES"/>
+        </w:rPr>
+      </w:pPr>
+      <w:r>
+        <w:rPr>
+          <w:lang w:val="es-ES"/>
+        </w:rPr>
+        <w:t>Y lo ejecutamos:</w:t>
+      </w:r>
+    </w:p>
+    <w:p>
+      <w:pPr>
+        <w:rPr>
+          <w:lang w:val="es-ES"/>
+        </w:rPr>
+      </w:pPr>
       <w:r>
         <w:rPr>
           <w:highlight w:val="lightGray"/>
           <w:lang w:val="es-ES"/>
         </w:rPr>
-        <w:t>/actívate</w:t>
-      </w:r>
-    </w:p>
-    <w:p>
-      <w:pPr>
-        <w:rPr>
-          <w:lang w:val="es-ES"/>
-        </w:rPr>
-      </w:pPr>
-      <w:r>
-        <w:rPr>
-          <w:lang w:val="es-ES"/>
-        </w:rPr>
-        <w:t>Para ver la ubicación en la que está:</w:t>
-      </w:r>
-    </w:p>
-    <w:p>
-      <w:pPr>
-        <w:rPr>
-          <w:lang w:val="es-ES"/>
-        </w:rPr>
-      </w:pPr>
-      <w:proofErr w:type="spellStart"/>
+        <w:t>P</w:t>
+      </w:r>
       <w:r>
         <w:rPr>
           <w:highlight w:val="lightGray"/>
           <w:lang w:val="es-ES"/>
         </w:rPr>
-        <w:t>python</w:t>
-      </w:r>
-      <w:proofErr w:type="spellEnd"/>
+        <w:t>ython</w:t>
+      </w:r>
       <w:r>
         <w:rPr>
           <w:highlight w:val="lightGray"/>
           <w:lang w:val="es-ES"/>
         </w:rPr>
-        <w:t xml:space="preserve"> -c '</w:t>
-      </w:r>
-      <w:proofErr w:type="spellStart"/>
+        <w:t>3</w:t>
+      </w:r>
       <w:r>
         <w:rPr>
           <w:highlight w:val="lightGray"/>
           <w:lang w:val="es-ES"/>
         </w:rPr>
-        <w:t>im</w:t>
-      </w:r>
+        <w:t xml:space="preserve"> models/image/mnist/convolutional.py</w:t>
+      </w:r>
+    </w:p>
+    <w:p>
+      <w:pPr>
+        <w:rPr>
+          <w:lang w:val="es-ES"/>
+        </w:rPr>
+      </w:pPr>
+      <w:r>
+        <w:rPr>
+          <w:lang w:val="es-ES"/>
+        </w:rPr>
+        <w:t>(Como actualmente tengo instalado tensorflow 1, no funciona así)</w:t>
+      </w:r>
+    </w:p>
+    <w:p>
+      <w:pPr>
+        <w:rPr>
+          <w:lang w:val="es-ES"/>
+        </w:rPr>
+      </w:pPr>
+      <w:r>
+        <w:rPr>
+          <w:lang w:val="es-ES"/>
+        </w:rPr>
+        <w:t>Para saber la versión de tensorflow:</w:t>
+      </w:r>
+    </w:p>
+    <w:p>
+      <w:pPr>
+        <w:rPr>
+          <w:lang w:val="es-ES"/>
+        </w:rPr>
+      </w:pPr>
       <w:r>
         <w:rPr>
           <w:highlight w:val="lightGray"/>
           <w:lang w:val="es-ES"/>
         </w:rPr>
-        <w:t>port</w:t>
-      </w:r>
-      <w:proofErr w:type="spellEnd"/>
+        <w:t>python3 -c 'import tensorflow as tf; print(tf.__version__)'</w:t>
+      </w:r>
+    </w:p>
+    <w:p>
+      <w:pPr>
+        <w:rPr>
+          <w:lang w:val="es-ES"/>
+        </w:rPr>
+      </w:pPr>
+      <w:r>
+        <w:rPr>
+          <w:lang w:val="es-ES"/>
+        </w:rPr>
+        <w:t>Para desactivar tensorflow:</w:t>
+      </w:r>
+    </w:p>
+    <w:p>
+      <w:pPr>
+        <w:rPr>
+          <w:lang w:val="es-ES"/>
+        </w:rPr>
+      </w:pPr>
       <w:r>
         <w:rPr>
           <w:highlight w:val="lightGray"/>
           <w:lang w:val="es-ES"/>
         </w:rPr>
-        <w:t xml:space="preserve"> os; </w:t>
-      </w:r>
-      <w:proofErr w:type="spellStart"/>
-      <w:r>
-        <w:rPr>
-          <w:highlight w:val="lightGray"/>
-          <w:lang w:val="es-ES"/>
-        </w:rPr>
-        <w:t>import</w:t>
-      </w:r>
-      <w:proofErr w:type="spellEnd"/>
-      <w:r>
-        <w:rPr>
-          <w:highlight w:val="lightGray"/>
-          <w:lang w:val="es-ES"/>
-        </w:rPr>
-        <w:t xml:space="preserve"> </w:t>
-      </w:r>
-      <w:proofErr w:type="spellStart"/>
-      <w:r>
-        <w:rPr>
-          <w:highlight w:val="lightGray"/>
-          <w:lang w:val="es-ES"/>
-        </w:rPr>
-        <w:t>inspect</w:t>
-      </w:r>
-      <w:proofErr w:type="spellEnd"/>
-      <w:r>
-        <w:rPr>
-          <w:highlight w:val="lightGray"/>
-          <w:lang w:val="es-ES"/>
-        </w:rPr>
-        <w:t xml:space="preserve">; </w:t>
-      </w:r>
-      <w:proofErr w:type="spellStart"/>
-      <w:r>
-        <w:rPr>
-          <w:highlight w:val="lightGray"/>
-          <w:lang w:val="es-ES"/>
-        </w:rPr>
-        <w:t>import</w:t>
-      </w:r>
-      <w:proofErr w:type="spellEnd"/>
-      <w:r>
-        <w:rPr>
-          <w:highlight w:val="lightGray"/>
-          <w:lang w:val="es-ES"/>
-        </w:rPr>
-        <w:t xml:space="preserve"> </w:t>
-      </w:r>
-      <w:proofErr w:type="spellStart"/>
-      <w:proofErr w:type="gramStart"/>
-      <w:r>
-        <w:rPr>
-          <w:highlight w:val="lightGray"/>
-          <w:lang w:val="es-ES"/>
-        </w:rPr>
-        <w:t>tensorflow;print</w:t>
-      </w:r>
-      <w:proofErr w:type="spellEnd"/>
-      <w:proofErr w:type="gramEnd"/>
-      <w:r>
-        <w:rPr>
-          <w:highlight w:val="lightGray"/>
-          <w:lang w:val="es-ES"/>
-        </w:rPr>
-        <w:t>(</w:t>
-      </w:r>
-      <w:proofErr w:type="spellStart"/>
-      <w:r>
-        <w:rPr>
-          <w:highlight w:val="lightGray"/>
-          <w:lang w:val="es-ES"/>
-        </w:rPr>
-        <w:t>os.path.dirname</w:t>
-      </w:r>
-      <w:proofErr w:type="spellEnd"/>
-      <w:r>
-        <w:rPr>
-          <w:highlight w:val="lightGray"/>
-          <w:lang w:val="es-ES"/>
-        </w:rPr>
-        <w:t>(</w:t>
-      </w:r>
-      <w:proofErr w:type="spellStart"/>
-      <w:r>
-        <w:rPr>
-          <w:highlight w:val="lightGray"/>
-          <w:lang w:val="es-ES"/>
-        </w:rPr>
-        <w:t>inspect.getfile</w:t>
-      </w:r>
-      <w:proofErr w:type="spellEnd"/>
-      <w:r>
-        <w:rPr>
-          <w:highlight w:val="lightGray"/>
-          <w:lang w:val="es-ES"/>
-        </w:rPr>
-        <w:t>(</w:t>
-      </w:r>
-      <w:proofErr w:type="spellStart"/>
-      <w:r>
-        <w:rPr>
-          <w:highlight w:val="lightGray"/>
-          <w:lang w:val="es-ES"/>
-        </w:rPr>
-        <w:t>tensorflow</w:t>
-      </w:r>
-      <w:proofErr w:type="spellEnd"/>
-      <w:r>
-        <w:rPr>
-          <w:highlight w:val="lightGray"/>
-          <w:lang w:val="es-ES"/>
-        </w:rPr>
-        <w:t>)))'</w:t>
-      </w:r>
-    </w:p>
-    <w:p>
-      <w:pPr>
-        <w:rPr>
-          <w:lang w:val="es-ES"/>
-        </w:rPr>
-      </w:pPr>
-      <w:r>
-        <w:rPr>
-          <w:lang w:val="es-ES"/>
-        </w:rPr>
-        <w:t>Nos vamos al directorio indicado:</w:t>
-      </w:r>
-    </w:p>
-    <w:p>
-      <w:pPr>
-        <w:rPr>
-          <w:lang w:val="es-ES"/>
-        </w:rPr>
-      </w:pPr>
-      <w:r>
-        <w:rPr>
-          <w:highlight w:val="lightGray"/>
-          <w:lang w:val="es-ES"/>
-        </w:rPr>
-        <w:t>cd /Users/herpefran92/tensorflow/lib/python3.5/site-packages/tensorflow</w:t>
-      </w:r>
-    </w:p>
-    <w:p>
-      <w:pPr>
-        <w:rPr>
-          <w:lang w:val="es-ES"/>
-        </w:rPr>
-      </w:pPr>
-      <w:r>
-        <w:rPr>
-          <w:lang w:val="es-ES"/>
-        </w:rPr>
-        <w:t>Y lo ejecutamos:</w:t>
-      </w:r>
-    </w:p>
-    <w:p>
-      <w:pPr>
-        <w:rPr>
-          <w:lang w:val="es-ES"/>
-        </w:rPr>
-      </w:pPr>
-      <w:r>
-        <w:rPr>
-          <w:highlight w:val="lightGray"/>
-          <w:lang w:val="es-ES"/>
-        </w:rPr>
-        <w:t>P</w:t>
-      </w:r>
-      <w:r>
-        <w:rPr>
-          <w:highlight w:val="lightGray"/>
-          <w:lang w:val="es-ES"/>
-        </w:rPr>
-        <w:t>ython</w:t>
-      </w:r>
-      <w:r>
-        <w:rPr>
-          <w:highlight w:val="lightGray"/>
-          <w:lang w:val="es-ES"/>
-        </w:rPr>
-        <w:t>3</w:t>
-      </w:r>
-      <w:r>
-        <w:rPr>
-          <w:highlight w:val="lightGray"/>
-          <w:lang w:val="es-ES"/>
-        </w:rPr>
-        <w:t xml:space="preserve"> models/image/mnist/convolutional.py</w:t>
-      </w:r>
-    </w:p>
-    <w:p>
-      <w:pPr>
-        <w:rPr>
-          <w:lang w:val="es-ES"/>
-        </w:rPr>
-      </w:pPr>
-      <w:r>
-        <w:rPr>
-          <w:lang w:val="es-ES"/>
-        </w:rPr>
-        <w:t xml:space="preserve">(Como actualmente tengo instalado </w:t>
-      </w:r>
-      <w:proofErr w:type="spellStart"/>
-      <w:r>
-        <w:rPr>
-          <w:lang w:val="es-ES"/>
-        </w:rPr>
-        <w:t>tensorflow</w:t>
-      </w:r>
-      <w:proofErr w:type="spellEnd"/>
-      <w:r>
-        <w:rPr>
-          <w:lang w:val="es-ES"/>
-        </w:rPr>
-        <w:t xml:space="preserve"> 1, no funciona así)</w:t>
-      </w:r>
-    </w:p>
-    <w:p>
-      <w:pPr>
-        <w:rPr>
-          <w:lang w:val="es-ES"/>
-        </w:rPr>
-      </w:pPr>
-      <w:r>
-        <w:rPr>
-          <w:lang w:val="es-ES"/>
-        </w:rPr>
-        <w:t xml:space="preserve">Para saber la versión de </w:t>
-      </w:r>
-      <w:proofErr w:type="spellStart"/>
-      <w:r>
-        <w:rPr>
-          <w:lang w:val="es-ES"/>
-        </w:rPr>
-        <w:t>tensorflow</w:t>
-      </w:r>
-      <w:proofErr w:type="spellEnd"/>
-      <w:r>
-        <w:rPr>
-          <w:lang w:val="es-ES"/>
-        </w:rPr>
-        <w:t>:</w:t>
-      </w:r>
-    </w:p>
-    <w:p>
-      <w:pPr>
-        <w:rPr>
-          <w:lang w:val="es-ES"/>
-        </w:rPr>
-      </w:pPr>
-      <w:r>
-        <w:rPr>
-          <w:highlight w:val="lightGray"/>
-          <w:lang w:val="es-ES"/>
-        </w:rPr>
-        <w:t>python3 -c '</w:t>
-      </w:r>
-      <w:proofErr w:type="spellStart"/>
-      <w:r>
-        <w:rPr>
-          <w:highlight w:val="lightGray"/>
-          <w:lang w:val="es-ES"/>
-        </w:rPr>
-        <w:t>import</w:t>
-      </w:r>
-      <w:proofErr w:type="spellEnd"/>
-      <w:r>
-        <w:rPr>
-          <w:highlight w:val="lightGray"/>
-          <w:lang w:val="es-ES"/>
-        </w:rPr>
-        <w:t xml:space="preserve"> </w:t>
-      </w:r>
-      <w:proofErr w:type="spellStart"/>
-      <w:r>
-        <w:rPr>
-          <w:highlight w:val="lightGray"/>
-          <w:lang w:val="es-ES"/>
-        </w:rPr>
-        <w:t>tensorflow</w:t>
-      </w:r>
-      <w:proofErr w:type="spellEnd"/>
-      <w:r>
-        <w:rPr>
-          <w:highlight w:val="lightGray"/>
-          <w:lang w:val="es-ES"/>
-        </w:rPr>
-        <w:t xml:space="preserve"> as </w:t>
-      </w:r>
-      <w:proofErr w:type="spellStart"/>
-      <w:r>
-        <w:rPr>
-          <w:highlight w:val="lightGray"/>
-          <w:lang w:val="es-ES"/>
-        </w:rPr>
-        <w:t>tf</w:t>
-      </w:r>
-      <w:proofErr w:type="spellEnd"/>
-      <w:r>
-        <w:rPr>
-          <w:highlight w:val="lightGray"/>
-          <w:lang w:val="es-ES"/>
-        </w:rPr>
-        <w:t xml:space="preserve">; </w:t>
-      </w:r>
-      <w:proofErr w:type="spellStart"/>
-      <w:r>
-        <w:rPr>
-          <w:highlight w:val="lightGray"/>
-          <w:lang w:val="es-ES"/>
-        </w:rPr>
-        <w:t>print</w:t>
-      </w:r>
-      <w:proofErr w:type="spellEnd"/>
-      <w:r>
-        <w:rPr>
-          <w:highlight w:val="lightGray"/>
-          <w:lang w:val="es-ES"/>
-        </w:rPr>
-        <w:t>(</w:t>
-      </w:r>
-      <w:proofErr w:type="spellStart"/>
-      <w:proofErr w:type="gramStart"/>
-      <w:r>
-        <w:rPr>
-          <w:highlight w:val="lightGray"/>
-          <w:lang w:val="es-ES"/>
-        </w:rPr>
-        <w:t>tf</w:t>
-      </w:r>
-      <w:proofErr w:type="spellEnd"/>
-      <w:r>
-        <w:rPr>
-          <w:highlight w:val="lightGray"/>
-          <w:lang w:val="es-ES"/>
-        </w:rPr>
-        <w:t>._</w:t>
-      </w:r>
-      <w:proofErr w:type="gramEnd"/>
-      <w:r>
-        <w:rPr>
-          <w:highlight w:val="lightGray"/>
-          <w:lang w:val="es-ES"/>
-        </w:rPr>
-        <w:t>_</w:t>
-      </w:r>
-      <w:proofErr w:type="spellStart"/>
-      <w:r>
-        <w:rPr>
-          <w:highlight w:val="lightGray"/>
-          <w:lang w:val="es-ES"/>
-        </w:rPr>
-        <w:t>version</w:t>
-      </w:r>
-      <w:proofErr w:type="spellEnd"/>
-      <w:r>
-        <w:rPr>
-          <w:highlight w:val="lightGray"/>
-          <w:lang w:val="es-ES"/>
-        </w:rPr>
-        <w:t>__)'</w:t>
-      </w:r>
-    </w:p>
-    <w:p>
-      <w:pPr>
-        <w:rPr>
-          <w:lang w:val="es-ES"/>
-        </w:rPr>
-      </w:pPr>
-      <w:r>
-        <w:rPr>
-          <w:lang w:val="es-ES"/>
-        </w:rPr>
-        <w:t xml:space="preserve">Para desactivar </w:t>
-      </w:r>
-      <w:proofErr w:type="spellStart"/>
-      <w:r>
-        <w:rPr>
-          <w:lang w:val="es-ES"/>
-        </w:rPr>
-        <w:t>tensorflow</w:t>
-      </w:r>
-      <w:proofErr w:type="spellEnd"/>
-      <w:r>
-        <w:rPr>
-          <w:lang w:val="es-ES"/>
-        </w:rPr>
-        <w:t>:</w:t>
-      </w:r>
-    </w:p>
-    <w:p>
-      <w:pPr>
-        <w:rPr>
-          <w:lang w:val="es-ES"/>
-        </w:rPr>
-      </w:pPr>
-      <w:proofErr w:type="spellStart"/>
-      <w:r>
-        <w:rPr>
-          <w:highlight w:val="lightGray"/>
-          <w:lang w:val="es-ES"/>
-        </w:rPr>
         <w:t>deactivate</w:t>
       </w:r>
-      <w:proofErr w:type="spellEnd"/>
     </w:p>
     <w:p>
       <w:pPr>
@@ -740,7 +396,7 @@
                     </pic:cNvPicPr>
                   </pic:nvPicPr>
                   <pic:blipFill>
-                    <a:blip r:embed="rId5">
+                    <a:blip r:embed="rId7">
                       <a:extLst>
                         <a:ext uri="{28A0092B-C50C-407E-A947-70E740481C1C}">
                           <a14:useLocalDpi xmlns:a14="http://schemas.microsoft.com/office/drawing/2010/main" val="0"/>
@@ -821,7 +477,7 @@
         </w:rPr>
         <w:t xml:space="preserve">Para comenzar con los primeros pasos en Tensorflow, vamos a seguir el tutorial: </w:t>
       </w:r>
-      <w:hyperlink r:id="rId6" w:history="1">
+      <w:hyperlink r:id="rId8" w:history="1">
         <w:r>
           <w:rPr>
             <w:rStyle w:val="Hipervnculo"/>
@@ -858,7 +514,7 @@
           <w:lang w:val="es-ES"/>
         </w:rPr>
       </w:pPr>
-      <w:hyperlink r:id="rId7" w:history="1">
+      <w:hyperlink r:id="rId9" w:history="1">
         <w:r>
           <w:rPr>
             <w:rStyle w:val="Hipervnculo"/>
@@ -899,21 +555,7 @@
         <w:rPr>
           <w:lang w:val="es-ES"/>
         </w:rPr>
-        <w:t xml:space="preserve">Lo siguiente que he realizado ha sido realizar este mismo método, pero con los </w:t>
-      </w:r>
-      <w:proofErr w:type="spellStart"/>
-      <w:r>
-        <w:rPr>
-          <w:lang w:val="es-ES"/>
-        </w:rPr>
-        <w:t>datasets</w:t>
-      </w:r>
-      <w:proofErr w:type="spellEnd"/>
-      <w:r>
-        <w:rPr>
-          <w:lang w:val="es-ES"/>
-        </w:rPr>
-        <w:t xml:space="preserve"> proporcionados por kaggle para la competición. Por lo tanto, he obtenido la siguiente puntuación.</w:t>
+        <w:t>Lo siguiente que he realizado ha sido realizar este mismo método, pero con los datasets proporcionados por kaggle para la competición. Por lo tanto, he obtenido la siguiente puntuación.</w:t>
       </w:r>
       <w:r>
         <w:rPr>
@@ -953,7 +595,7 @@
                     </pic:cNvPicPr>
                   </pic:nvPicPr>
                   <pic:blipFill>
-                    <a:blip r:embed="rId8">
+                    <a:blip r:embed="rId10">
                       <a:extLst>
                         <a:ext uri="{28A0092B-C50C-407E-A947-70E740481C1C}">
                           <a14:useLocalDpi xmlns:a14="http://schemas.microsoft.com/office/drawing/2010/main" val="0"/>
@@ -1029,7 +671,7 @@
                     </pic:cNvPicPr>
                   </pic:nvPicPr>
                   <pic:blipFill>
-                    <a:blip r:embed="rId9">
+                    <a:blip r:embed="rId11">
                       <a:extLst>
                         <a:ext uri="{28A0092B-C50C-407E-A947-70E740481C1C}">
                           <a14:useLocalDpi xmlns:a14="http://schemas.microsoft.com/office/drawing/2010/main" val="0"/>
@@ -1072,21 +714,7 @@
         <w:rPr>
           <w:lang w:val="es-ES"/>
         </w:rPr>
-        <w:t xml:space="preserve">Como era de esperar y el </w:t>
-      </w:r>
-      <w:proofErr w:type="spellStart"/>
-      <w:r>
-        <w:rPr>
-          <w:lang w:val="es-ES"/>
-        </w:rPr>
-        <w:t>accuracy</w:t>
-      </w:r>
-      <w:proofErr w:type="spellEnd"/>
-      <w:r>
-        <w:rPr>
-          <w:lang w:val="es-ES"/>
-        </w:rPr>
-        <w:t xml:space="preserve"> nos adelantaba, hemos obtenido una puntuación peor. Sigamos con el siguiente paso.</w:t>
+        <w:t>Como era de esperar y el accuracy nos adelantaba, hemos obtenido una puntuación peor. Sigamos con el siguiente paso.</w:t>
       </w:r>
     </w:p>
     <w:p>
@@ -1108,53 +736,31 @@
         <w:rPr>
           <w:lang w:val="es-ES"/>
         </w:rPr>
-        <w:t xml:space="preserve">3 Primera Red Neuronal con </w:t>
-      </w:r>
-      <w:proofErr w:type="spellStart"/>
-      <w:r>
-        <w:rPr>
-          <w:lang w:val="es-ES"/>
-        </w:rPr>
-        <w:t>TensorFlow</w:t>
-      </w:r>
-      <w:proofErr w:type="spellEnd"/>
-    </w:p>
-    <w:p>
-      <w:pPr>
-        <w:jc w:val="both"/>
-        <w:rPr>
-          <w:lang w:val="es-ES"/>
-        </w:rPr>
-      </w:pPr>
-      <w:r>
-        <w:rPr>
-          <w:lang w:val="es-ES"/>
-        </w:rPr>
-        <w:t xml:space="preserve">Con ayuda del tutorial de </w:t>
-      </w:r>
-      <w:proofErr w:type="spellStart"/>
-      <w:r>
-        <w:rPr>
-          <w:lang w:val="es-ES"/>
-        </w:rPr>
-        <w:t>TensorFlow</w:t>
-      </w:r>
-      <w:proofErr w:type="spellEnd"/>
-      <w:r>
-        <w:rPr>
-          <w:lang w:val="es-ES"/>
-        </w:rPr>
-        <w:t xml:space="preserve"> he conseguido hacer la primera red neuronal:</w:t>
-      </w:r>
-    </w:p>
-    <w:p>
-      <w:pPr>
-        <w:jc w:val="both"/>
-        <w:rPr>
-          <w:lang w:val="es-ES"/>
-        </w:rPr>
-      </w:pPr>
-      <w:hyperlink r:id="rId10" w:history="1">
+        <w:t>3 Primera Red Neuronal con TensorFlow</w:t>
+      </w:r>
+    </w:p>
+    <w:p>
+      <w:pPr>
+        <w:jc w:val="both"/>
+        <w:rPr>
+          <w:lang w:val="es-ES"/>
+        </w:rPr>
+      </w:pPr>
+      <w:r>
+        <w:rPr>
+          <w:lang w:val="es-ES"/>
+        </w:rPr>
+        <w:t>Con ayuda del tutorial de TensorFlow he conseguido hacer la primera red neuronal:</w:t>
+      </w:r>
+    </w:p>
+    <w:p>
+      <w:pPr>
+        <w:jc w:val="both"/>
+        <w:rPr>
+          <w:lang w:val="es-ES"/>
+        </w:rPr>
+      </w:pPr>
+      <w:hyperlink r:id="rId12" w:history="1">
         <w:r>
           <w:rPr>
             <w:rStyle w:val="Hipervnculo"/>
@@ -1177,58 +783,232 @@
           <w:lang w:val="es-ES"/>
         </w:rPr>
       </w:pPr>
+      <w:r>
+        <w:rPr>
+          <w:lang w:val="es-ES"/>
+        </w:rPr>
+        <w:t xml:space="preserve">Una vez realizado el tutorial se tiene la primera red neuronal basada en CNN. Con unas modificaciones para adaptar nuestro modelo a los datos dados por kaggle. </w:t>
+      </w:r>
+    </w:p>
+    <w:p>
+      <w:pPr>
+        <w:jc w:val="both"/>
+        <w:rPr>
+          <w:lang w:val="es-ES"/>
+        </w:rPr>
+      </w:pPr>
+      <w:r>
+        <w:rPr>
+          <w:lang w:val="es-ES"/>
+        </w:rPr>
+        <w:t>Una vez tenemos el modelo obtenemos la puntuación tras 20000 iteraciones de nuestro modelo. Primero sacamos la posición en la que estábamos:</w:t>
+      </w:r>
+    </w:p>
+    <w:p>
+      <w:pPr>
+        <w:jc w:val="both"/>
+        <w:rPr>
+          <w:lang w:val="es-ES"/>
+        </w:rPr>
+      </w:pPr>
+      <w:r>
+        <w:rPr>
+          <w:noProof/>
+          <w:lang w:eastAsia="es-ES_tradnl"/>
+        </w:rPr>
+        <w:drawing>
+          <wp:inline distT="0" distB="0" distL="0" distR="0" wp14:anchorId="05544CB4" wp14:editId="2E19AD73">
+            <wp:extent cx="5398770" cy="321310"/>
+            <wp:effectExtent l="0" t="0" r="11430" b="8890"/>
+            <wp:docPr id="4" name="Imagen 4" descr="puntuaciones/2SoftmaxKaggle2.png"/>
+            <wp:cNvGraphicFramePr>
+              <a:graphicFrameLocks xmlns:a="http://schemas.openxmlformats.org/drawingml/2006/main" noChangeAspect="1"/>
+            </wp:cNvGraphicFramePr>
+            <a:graphic xmlns:a="http://schemas.openxmlformats.org/drawingml/2006/main">
+              <a:graphicData uri="http://schemas.openxmlformats.org/drawingml/2006/picture">
+                <pic:pic xmlns:pic="http://schemas.openxmlformats.org/drawingml/2006/picture">
+                  <pic:nvPicPr>
+                    <pic:cNvPr id="0" name="Picture 1" descr="puntuaciones/2SoftmaxKaggle2.png"/>
+                    <pic:cNvPicPr>
+                      <a:picLocks noChangeAspect="1" noChangeArrowheads="1"/>
+                    </pic:cNvPicPr>
+                  </pic:nvPicPr>
+                  <pic:blipFill>
+                    <a:blip r:embed="rId13">
+                      <a:extLst>
+                        <a:ext uri="{28A0092B-C50C-407E-A947-70E740481C1C}">
+                          <a14:useLocalDpi xmlns:a14="http://schemas.microsoft.com/office/drawing/2010/main" val="0"/>
+                        </a:ext>
+                      </a:extLst>
+                    </a:blip>
+                    <a:srcRect/>
+                    <a:stretch>
+                      <a:fillRect/>
+                    </a:stretch>
+                  </pic:blipFill>
+                  <pic:spPr bwMode="auto">
+                    <a:xfrm>
+                      <a:off x="0" y="0"/>
+                      <a:ext cx="5398770" cy="321310"/>
+                    </a:xfrm>
+                    <a:prstGeom prst="rect">
+                      <a:avLst/>
+                    </a:prstGeom>
+                    <a:noFill/>
+                    <a:ln>
+                      <a:noFill/>
+                    </a:ln>
+                  </pic:spPr>
+                </pic:pic>
+              </a:graphicData>
+            </a:graphic>
+          </wp:inline>
+        </w:drawing>
+      </w:r>
+    </w:p>
+    <w:p>
+      <w:pPr>
+        <w:jc w:val="both"/>
+        <w:rPr>
+          <w:lang w:val="es-ES"/>
+        </w:rPr>
+      </w:pPr>
+      <w:r>
+        <w:rPr>
+          <w:lang w:val="es-ES"/>
+        </w:rPr>
+        <w:t>Y ahora veamos en la posición en la que estamos aplicando esta primera red neuronal:</w:t>
+      </w:r>
+    </w:p>
+    <w:p>
+      <w:pPr>
+        <w:jc w:val="both"/>
+        <w:rPr>
+          <w:lang w:val="es-ES"/>
+        </w:rPr>
+      </w:pPr>
+      <w:r>
+        <w:rPr>
+          <w:noProof/>
+          <w:lang w:eastAsia="es-ES_tradnl"/>
+        </w:rPr>
+        <w:drawing>
+          <wp:inline distT="0" distB="0" distL="0" distR="0" wp14:anchorId="08A62EAA" wp14:editId="7A6B07CD">
+            <wp:extent cx="5389245" cy="1021715"/>
+            <wp:effectExtent l="0" t="0" r="0" b="0"/>
+            <wp:docPr id="5" name="Imagen 5" descr="puntuaciones/3CNNKaggle.png"/>
+            <wp:cNvGraphicFramePr>
+              <a:graphicFrameLocks xmlns:a="http://schemas.openxmlformats.org/drawingml/2006/main" noChangeAspect="1"/>
+            </wp:cNvGraphicFramePr>
+            <a:graphic xmlns:a="http://schemas.openxmlformats.org/drawingml/2006/main">
+              <a:graphicData uri="http://schemas.openxmlformats.org/drawingml/2006/picture">
+                <pic:pic xmlns:pic="http://schemas.openxmlformats.org/drawingml/2006/picture">
+                  <pic:nvPicPr>
+                    <pic:cNvPr id="0" name="Picture 2" descr="puntuaciones/3CNNKaggle.png"/>
+                    <pic:cNvPicPr>
+                      <a:picLocks noChangeAspect="1" noChangeArrowheads="1"/>
+                    </pic:cNvPicPr>
+                  </pic:nvPicPr>
+                  <pic:blipFill>
+                    <a:blip r:embed="rId14">
+                      <a:extLst>
+                        <a:ext uri="{28A0092B-C50C-407E-A947-70E740481C1C}">
+                          <a14:useLocalDpi xmlns:a14="http://schemas.microsoft.com/office/drawing/2010/main" val="0"/>
+                        </a:ext>
+                      </a:extLst>
+                    </a:blip>
+                    <a:srcRect/>
+                    <a:stretch>
+                      <a:fillRect/>
+                    </a:stretch>
+                  </pic:blipFill>
+                  <pic:spPr bwMode="auto">
+                    <a:xfrm>
+                      <a:off x="0" y="0"/>
+                      <a:ext cx="5389245" cy="1021715"/>
+                    </a:xfrm>
+                    <a:prstGeom prst="rect">
+                      <a:avLst/>
+                    </a:prstGeom>
+                    <a:noFill/>
+                    <a:ln>
+                      <a:noFill/>
+                    </a:ln>
+                  </pic:spPr>
+                </pic:pic>
+              </a:graphicData>
+            </a:graphic>
+          </wp:inline>
+        </w:drawing>
+      </w:r>
+    </w:p>
+    <w:p>
+      <w:pPr>
+        <w:jc w:val="both"/>
+        <w:rPr>
+          <w:lang w:val="es-ES"/>
+        </w:rPr>
+      </w:pPr>
+      <w:r>
+        <w:rPr>
+          <w:lang w:val="es-ES"/>
+        </w:rPr>
+        <w:t xml:space="preserve">Viendo que hemos mejorado mucho con respecto a la mejor posición obtenida con anterioridad. </w:t>
+      </w:r>
+    </w:p>
+    <w:p>
+      <w:pPr>
+        <w:jc w:val="both"/>
+        <w:rPr>
+          <w:lang w:val="es-ES"/>
+        </w:rPr>
+      </w:pPr>
+    </w:p>
+    <w:p>
+      <w:pPr>
+        <w:jc w:val="both"/>
+        <w:rPr>
+          <w:lang w:val="es-ES"/>
+        </w:rPr>
+      </w:pPr>
+    </w:p>
+    <w:p>
+      <w:pPr>
+        <w:jc w:val="both"/>
+        <w:rPr>
+          <w:lang w:val="es-ES"/>
+        </w:rPr>
+      </w:pPr>
+    </w:p>
+    <w:p>
+      <w:pPr>
+        <w:jc w:val="both"/>
+        <w:rPr>
+          <w:lang w:val="es-ES"/>
+        </w:rPr>
+      </w:pPr>
+    </w:p>
+    <w:p>
+      <w:pPr>
+        <w:jc w:val="both"/>
+        <w:rPr>
+          <w:lang w:val="es-ES"/>
+        </w:rPr>
+      </w:pPr>
+    </w:p>
+    <w:p>
+      <w:pPr>
+        <w:jc w:val="both"/>
+        <w:rPr>
+          <w:lang w:val="es-ES"/>
+        </w:rPr>
+      </w:pPr>
       <w:bookmarkStart w:id="0" w:name="_GoBack"/>
       <w:bookmarkEnd w:id="0"/>
     </w:p>
-    <w:p>
-      <w:pPr>
-        <w:jc w:val="both"/>
-        <w:rPr>
-          <w:lang w:val="es-ES"/>
-        </w:rPr>
-      </w:pPr>
-    </w:p>
-    <w:p>
-      <w:pPr>
-        <w:jc w:val="both"/>
-        <w:rPr>
-          <w:lang w:val="es-ES"/>
-        </w:rPr>
-      </w:pPr>
-    </w:p>
-    <w:p>
-      <w:pPr>
-        <w:jc w:val="both"/>
-        <w:rPr>
-          <w:lang w:val="es-ES"/>
-        </w:rPr>
-      </w:pPr>
-    </w:p>
-    <w:p>
-      <w:pPr>
-        <w:jc w:val="both"/>
-        <w:rPr>
-          <w:lang w:val="es-ES"/>
-        </w:rPr>
-      </w:pPr>
-    </w:p>
-    <w:p>
-      <w:pPr>
-        <w:jc w:val="both"/>
-        <w:rPr>
-          <w:lang w:val="es-ES"/>
-        </w:rPr>
-      </w:pPr>
-    </w:p>
-    <w:p>
-      <w:pPr>
-        <w:jc w:val="both"/>
-        <w:rPr>
-          <w:lang w:val="es-ES"/>
-        </w:rPr>
-      </w:pPr>
-    </w:p>
     <w:sectPr>
+      <w:headerReference w:type="default" r:id="rId15"/>
+      <w:footerReference w:type="default" r:id="rId16"/>
       <w:pgSz w:w="11900" w:h="16840"/>
       <w:pgMar w:top="1417" w:right="1701" w:bottom="1417" w:left="1701" w:header="708" w:footer="708" w:gutter="0"/>
       <w:cols w:space="708"/>
@@ -1236,6 +1016,132 @@
     </w:sectPr>
   </w:body>
 </w:document>
+</file>
+
+<file path=word/endnotes.xml><?xml version="1.0" encoding="utf-8"?>
+<w:endnotes xmlns:wpc="http://schemas.microsoft.com/office/word/2010/wordprocessingCanvas" xmlns:mo="http://schemas.microsoft.com/office/mac/office/2008/main" xmlns:mc="http://schemas.openxmlformats.org/markup-compatibility/2006" xmlns:mv="urn:schemas-microsoft-com:mac:vml" xmlns:o="urn:schemas-microsoft-com:office:office" xmlns:r="http://schemas.openxmlformats.org/officeDocument/2006/relationships" xmlns:m="http://schemas.openxmlformats.org/officeDocument/2006/math" xmlns:v="urn:schemas-microsoft-com:vml" xmlns:wp14="http://schemas.microsoft.com/office/word/2010/wordprocessingDrawing" xmlns:wp="http://schemas.openxmlformats.org/drawingml/2006/wordprocessingDrawing" xmlns:w10="urn:schemas-microsoft-com:office:word" xmlns:w="http://schemas.openxmlformats.org/wordprocessingml/2006/main" xmlns:w14="http://schemas.microsoft.com/office/word/2010/wordml" xmlns:w15="http://schemas.microsoft.com/office/word/2012/wordml" xmlns:wpg="http://schemas.microsoft.com/office/word/2010/wordprocessingGroup" xmlns:wpi="http://schemas.microsoft.com/office/word/2010/wordprocessingInk" xmlns:wne="http://schemas.microsoft.com/office/word/2006/wordml" xmlns:wps="http://schemas.microsoft.com/office/word/2010/wordprocessingShape" mc:Ignorable="w14 w15 wp14">
+  <w:endnote w:type="separator" w:id="-1">
+    <w:p>
+      <w:r>
+        <w:separator/>
+      </w:r>
+    </w:p>
+  </w:endnote>
+  <w:endnote w:type="continuationSeparator" w:id="0">
+    <w:p>
+      <w:r>
+        <w:continuationSeparator/>
+      </w:r>
+    </w:p>
+  </w:endnote>
+</w:endnotes>
+</file>
+
+<file path=word/footer1.xml><?xml version="1.0" encoding="utf-8"?>
+<w:ftr xmlns:wpc="http://schemas.microsoft.com/office/word/2010/wordprocessingCanvas" xmlns:mo="http://schemas.microsoft.com/office/mac/office/2008/main" xmlns:mc="http://schemas.openxmlformats.org/markup-compatibility/2006" xmlns:mv="urn:schemas-microsoft-com:mac:vml" xmlns:o="urn:schemas-microsoft-com:office:office" xmlns:r="http://schemas.openxmlformats.org/officeDocument/2006/relationships" xmlns:m="http://schemas.openxmlformats.org/officeDocument/2006/math" xmlns:v="urn:schemas-microsoft-com:vml" xmlns:wp14="http://schemas.microsoft.com/office/word/2010/wordprocessingDrawing" xmlns:wp="http://schemas.openxmlformats.org/drawingml/2006/wordprocessingDrawing" xmlns:w10="urn:schemas-microsoft-com:office:word" xmlns:w="http://schemas.openxmlformats.org/wordprocessingml/2006/main" xmlns:w14="http://schemas.microsoft.com/office/word/2010/wordml" xmlns:w15="http://schemas.microsoft.com/office/word/2012/wordml" xmlns:wpg="http://schemas.microsoft.com/office/word/2010/wordprocessingGroup" xmlns:wpi="http://schemas.microsoft.com/office/word/2010/wordprocessingInk" xmlns:wne="http://schemas.microsoft.com/office/word/2006/wordml" xmlns:wps="http://schemas.microsoft.com/office/word/2010/wordprocessingShape" mc:Ignorable="w14 w15 wp14">
+  <w:p>
+    <w:pPr>
+      <w:pStyle w:val="Piedepgina"/>
+      <w:jc w:val="center"/>
+      <w:rPr>
+        <w:caps/>
+        <w:color w:val="5B9BD5" w:themeColor="accent1"/>
+      </w:rPr>
+    </w:pPr>
+    <w:r>
+      <w:rPr>
+        <w:caps/>
+        <w:color w:val="5B9BD5" w:themeColor="accent1"/>
+      </w:rPr>
+      <w:fldChar w:fldCharType="begin"/>
+    </w:r>
+    <w:r>
+      <w:rPr>
+        <w:caps/>
+        <w:color w:val="5B9BD5" w:themeColor="accent1"/>
+      </w:rPr>
+      <w:instrText>PAGE   \* MERGEFORMAT</w:instrText>
+    </w:r>
+    <w:r>
+      <w:rPr>
+        <w:caps/>
+        <w:color w:val="5B9BD5" w:themeColor="accent1"/>
+      </w:rPr>
+      <w:fldChar w:fldCharType="separate"/>
+    </w:r>
+    <w:r>
+      <w:rPr>
+        <w:caps/>
+        <w:noProof/>
+        <w:color w:val="5B9BD5" w:themeColor="accent1"/>
+      </w:rPr>
+      <w:t>1</w:t>
+    </w:r>
+    <w:r>
+      <w:rPr>
+        <w:caps/>
+        <w:color w:val="5B9BD5" w:themeColor="accent1"/>
+      </w:rPr>
+      <w:fldChar w:fldCharType="end"/>
+    </w:r>
+  </w:p>
+  <w:p>
+    <w:pPr>
+      <w:pStyle w:val="Piedepgina"/>
+    </w:pPr>
+  </w:p>
+</w:ftr>
+</file>
+
+<file path=word/footnotes.xml><?xml version="1.0" encoding="utf-8"?>
+<w:footnotes xmlns:wpc="http://schemas.microsoft.com/office/word/2010/wordprocessingCanvas" xmlns:mo="http://schemas.microsoft.com/office/mac/office/2008/main" xmlns:mc="http://schemas.openxmlformats.org/markup-compatibility/2006" xmlns:mv="urn:schemas-microsoft-com:mac:vml" xmlns:o="urn:schemas-microsoft-com:office:office" xmlns:r="http://schemas.openxmlformats.org/officeDocument/2006/relationships" xmlns:m="http://schemas.openxmlformats.org/officeDocument/2006/math" xmlns:v="urn:schemas-microsoft-com:vml" xmlns:wp14="http://schemas.microsoft.com/office/word/2010/wordprocessingDrawing" xmlns:wp="http://schemas.openxmlformats.org/drawingml/2006/wordprocessingDrawing" xmlns:w10="urn:schemas-microsoft-com:office:word" xmlns:w="http://schemas.openxmlformats.org/wordprocessingml/2006/main" xmlns:w14="http://schemas.microsoft.com/office/word/2010/wordml" xmlns:w15="http://schemas.microsoft.com/office/word/2012/wordml" xmlns:wpg="http://schemas.microsoft.com/office/word/2010/wordprocessingGroup" xmlns:wpi="http://schemas.microsoft.com/office/word/2010/wordprocessingInk" xmlns:wne="http://schemas.microsoft.com/office/word/2006/wordml" xmlns:wps="http://schemas.microsoft.com/office/word/2010/wordprocessingShape" mc:Ignorable="w14 w15 wp14">
+  <w:footnote w:type="separator" w:id="-1">
+    <w:p>
+      <w:r>
+        <w:separator/>
+      </w:r>
+    </w:p>
+  </w:footnote>
+  <w:footnote w:type="continuationSeparator" w:id="0">
+    <w:p>
+      <w:r>
+        <w:continuationSeparator/>
+      </w:r>
+    </w:p>
+  </w:footnote>
+</w:footnotes>
+</file>
+
+<file path=word/header1.xml><?xml version="1.0" encoding="utf-8"?>
+<w:hdr xmlns:wpc="http://schemas.microsoft.com/office/word/2010/wordprocessingCanvas" xmlns:mo="http://schemas.microsoft.com/office/mac/office/2008/main" xmlns:mc="http://schemas.openxmlformats.org/markup-compatibility/2006" xmlns:mv="urn:schemas-microsoft-com:mac:vml" xmlns:o="urn:schemas-microsoft-com:office:office" xmlns:r="http://schemas.openxmlformats.org/officeDocument/2006/relationships" xmlns:m="http://schemas.openxmlformats.org/officeDocument/2006/math" xmlns:v="urn:schemas-microsoft-com:vml" xmlns:wp14="http://schemas.microsoft.com/office/word/2010/wordprocessingDrawing" xmlns:wp="http://schemas.openxmlformats.org/drawingml/2006/wordprocessingDrawing" xmlns:w10="urn:schemas-microsoft-com:office:word" xmlns:w="http://schemas.openxmlformats.org/wordprocessingml/2006/main" xmlns:w14="http://schemas.microsoft.com/office/word/2010/wordml" xmlns:w15="http://schemas.microsoft.com/office/word/2012/wordml" xmlns:wpg="http://schemas.microsoft.com/office/word/2010/wordprocessingGroup" xmlns:wpi="http://schemas.microsoft.com/office/word/2010/wordprocessingInk" xmlns:wne="http://schemas.microsoft.com/office/word/2006/wordml" xmlns:wps="http://schemas.microsoft.com/office/word/2010/wordprocessingShape" mc:Ignorable="w14 w15 wp14">
+  <w:p>
+    <w:pPr>
+      <w:pStyle w:val="Encabezado"/>
+      <w:rPr>
+        <w:lang w:val="es-ES"/>
+      </w:rPr>
+    </w:pPr>
+    <w:r>
+      <w:rPr>
+        <w:lang w:val="es-ES"/>
+      </w:rPr>
+      <w:t>Francisco Pérez Hernández</w:t>
+    </w:r>
+    <w:r>
+      <w:rPr>
+        <w:lang w:val="es-ES"/>
+      </w:rPr>
+      <w:tab/>
+    </w:r>
+    <w:r>
+      <w:rPr>
+        <w:lang w:val="es-ES"/>
+      </w:rPr>
+      <w:tab/>
+      <w:t>20076629 K</w:t>
+    </w:r>
+  </w:p>
+</w:hdr>
 </file>
 
 <file path=word/numbering.xml><?xml version="1.0" encoding="utf-8"?>
@@ -1818,6 +1724,48 @@
       <w:szCs w:val="32"/>
     </w:rPr>
   </w:style>
+  <w:style w:type="paragraph" w:styleId="Encabezado">
+    <w:name w:val="header"/>
+    <w:basedOn w:val="Normal"/>
+    <w:link w:val="EncabezadoCar"/>
+    <w:uiPriority w:val="99"/>
+    <w:unhideWhenUsed/>
+    <w:rsid w:val="00C115F6"/>
+    <w:pPr>
+      <w:tabs>
+        <w:tab w:val="center" w:pos="4252"/>
+        <w:tab w:val="right" w:pos="8504"/>
+      </w:tabs>
+    </w:pPr>
+  </w:style>
+  <w:style w:type="character" w:customStyle="1" w:styleId="EncabezadoCar">
+    <w:name w:val="Encabezado Car"/>
+    <w:basedOn w:val="Fuentedeprrafopredeter"/>
+    <w:link w:val="Encabezado"/>
+    <w:uiPriority w:val="99"/>
+    <w:rsid w:val="00C115F6"/>
+  </w:style>
+  <w:style w:type="paragraph" w:styleId="Piedepgina">
+    <w:name w:val="footer"/>
+    <w:basedOn w:val="Normal"/>
+    <w:link w:val="PiedepginaCar"/>
+    <w:uiPriority w:val="99"/>
+    <w:unhideWhenUsed/>
+    <w:rsid w:val="00C115F6"/>
+    <w:pPr>
+      <w:tabs>
+        <w:tab w:val="center" w:pos="4252"/>
+        <w:tab w:val="right" w:pos="8504"/>
+      </w:tabs>
+    </w:pPr>
+  </w:style>
+  <w:style w:type="character" w:customStyle="1" w:styleId="PiedepginaCar">
+    <w:name w:val="Pie de página Car"/>
+    <w:basedOn w:val="Fuentedeprrafopredeter"/>
+    <w:link w:val="Piedepgina"/>
+    <w:uiPriority w:val="99"/>
+    <w:rsid w:val="00C115F6"/>
+  </w:style>
 </w:styles>
 </file>
 

</xml_diff>